<commit_message>
Criação do contexto da documentação
</commit_message>
<xml_diff>
--- a/Documentacao/Documentacao/Documentacao.docx
+++ b/Documentacao/Documentacao/Documentacao.docx
@@ -179,9 +179,32 @@
           <w:b/>
           <w:bCs/>
         </w:rPr>
-        <w:t>Sertillanges</w:t>
+        <w:t>S</w:t>
+      </w:r>
+      <w:r>
+        <w:rPr>
+          <w:b/>
+          <w:bCs/>
+        </w:rPr>
+        <w:t>olomon’s</w:t>
       </w:r>
       <w:proofErr w:type="spellEnd"/>
+    </w:p>
+    <w:p>
+      <w:pPr>
+        <w:jc w:val="center"/>
+        <w:rPr>
+          <w:b/>
+          <w:bCs/>
+        </w:rPr>
+      </w:pPr>
+      <w:r>
+        <w:rPr>
+          <w:b/>
+          <w:bCs/>
+        </w:rPr>
+        <w:t>A utilidade do livro de Provérbios para o crescimento</w:t>
+      </w:r>
     </w:p>
     <w:p/>
     <w:p/>
@@ -223,7 +246,6 @@
     </w:p>
     <w:p>
       <w:pPr>
-        <w:ind w:left="708"/>
         <w:rPr>
           <w:rFonts w:asciiTheme="majorHAnsi" w:eastAsia="Times New Roman" w:hAnsiTheme="majorHAnsi" w:cs="Times New Roman"/>
           <w:kern w:val="0"/>
@@ -267,17 +289,6 @@
     </w:p>
     <w:p>
       <w:pPr>
-        <w:ind w:left="708"/>
-        <w:rPr>
-          <w:rFonts w:asciiTheme="majorHAnsi" w:eastAsia="Times New Roman" w:hAnsiTheme="majorHAnsi" w:cs="Times New Roman"/>
-          <w:kern w:val="0"/>
-          <w:sz w:val="20"/>
-          <w14:ligatures w14:val="none"/>
-        </w:rPr>
-      </w:pPr>
-    </w:p>
-    <w:p>
-      <w:pPr>
         <w:jc w:val="center"/>
         <w:rPr>
           <w:rFonts w:eastAsia="Times New Roman" w:cs="Times New Roman"/>
@@ -316,9 +327,600 @@
         <w:t>2024</w:t>
       </w:r>
     </w:p>
+    <w:p>
+      <w:r>
+        <w:lastRenderedPageBreak/>
+        <w:t>Sumário</w:t>
+      </w:r>
+    </w:p>
+    <w:p/>
+    <w:p/>
+    <w:p>
+      <w:r>
+        <w:br w:type="page"/>
+      </w:r>
+    </w:p>
+    <w:p>
+      <w:pPr>
+        <w:rPr>
+          <w:b/>
+          <w:bCs/>
+          <w:sz w:val="32"/>
+          <w:szCs w:val="32"/>
+        </w:rPr>
+      </w:pPr>
+      <w:r>
+        <w:rPr>
+          <w:b/>
+          <w:bCs/>
+          <w:sz w:val="32"/>
+          <w:szCs w:val="32"/>
+        </w:rPr>
+        <w:lastRenderedPageBreak/>
+        <w:t>Contexto</w:t>
+      </w:r>
+    </w:p>
+    <w:p>
+      <w:r>
+        <w:tab/>
+        <w:t xml:space="preserve">Nasci e cresci em </w:t>
+      </w:r>
+      <w:r>
+        <w:t>periferia</w:t>
+      </w:r>
+      <w:r>
+        <w:t>, portanto a realidade com a qual sempre tive de lidar era uma na qual não se tinha muitas oportunidades e privilégios. Meus pais, ambos nordestinos de origem muito humilde, não tiveram a capacidade de me instruir intelectualmente para uma ascensão na vida</w:t>
+      </w:r>
+      <w:r>
+        <w:t>,</w:t>
+      </w:r>
+      <w:r>
+        <w:t xml:space="preserve"> e a cultura na qual estava inserido não me incentivava a desejar essa ascensão pela dedicação, disciplina e trabalho duro.</w:t>
+      </w:r>
+      <w:r>
+        <w:t xml:space="preserve"> Portanto, como boa parte das pessoas que nascem nessas condições, segui tendo uma vida mediana e sem entender como conquistar minhas ambições.</w:t>
+      </w:r>
+    </w:p>
+    <w:p>
+      <w:r>
+        <w:tab/>
+        <w:t>Segundo o Instituto Mobilidade e Desenvolvimento Social (IMDS), a educação é um dos fatores mais importantes para a mobilidade social¹ (Capacidade de crescer de classe social), portanto é um fator essencial para todo aquele que deseja ascender na vida.</w:t>
+      </w:r>
+      <w:r>
+        <w:t xml:space="preserve"> Para a ONU (Organização das Nações Unidas), o acesso a educação de qualidade é um dos Objetivos de Desenvolvimento Sustentável</w:t>
+      </w:r>
+      <w:r>
+        <w:t xml:space="preserve"> para a </w:t>
+      </w:r>
+      <w:r>
+        <w:t>Agenda 2030</w:t>
+      </w:r>
+      <w:r>
+        <w:t xml:space="preserve">, mostrando assim, a importância de uma </w:t>
+      </w:r>
+      <w:r>
+        <w:rPr>
+          <w:b/>
+          <w:bCs/>
+        </w:rPr>
+        <w:t>Educação de Qualidade</w:t>
+      </w:r>
+      <w:r>
+        <w:t xml:space="preserve"> para o desenvolvimento e prosperidade para a humanidade.</w:t>
+      </w:r>
+    </w:p>
+    <w:p>
+      <w:r>
+        <w:drawing>
+          <wp:inline distT="0" distB="0" distL="0" distR="0" wp14:anchorId="4F01A8CE" wp14:editId="0F6E8930">
+            <wp:extent cx="5400040" cy="2462530"/>
+            <wp:effectExtent l="0" t="0" r="0" b="0"/>
+            <wp:docPr id="906910009" name="Imagem 1"/>
+            <wp:cNvGraphicFramePr>
+              <a:graphicFrameLocks xmlns:a="http://schemas.openxmlformats.org/drawingml/2006/main" noChangeAspect="1"/>
+            </wp:cNvGraphicFramePr>
+            <a:graphic xmlns:a="http://schemas.openxmlformats.org/drawingml/2006/main">
+              <a:graphicData uri="http://schemas.openxmlformats.org/drawingml/2006/picture">
+                <pic:pic xmlns:pic="http://schemas.openxmlformats.org/drawingml/2006/picture">
+                  <pic:nvPicPr>
+                    <pic:cNvPr id="906910009" name=""/>
+                    <pic:cNvPicPr/>
+                  </pic:nvPicPr>
+                  <pic:blipFill>
+                    <a:blip r:embed="rId10"/>
+                    <a:stretch>
+                      <a:fillRect/>
+                    </a:stretch>
+                  </pic:blipFill>
+                  <pic:spPr>
+                    <a:xfrm>
+                      <a:off x="0" y="0"/>
+                      <a:ext cx="5400040" cy="2462530"/>
+                    </a:xfrm>
+                    <a:prstGeom prst="rect">
+                      <a:avLst/>
+                    </a:prstGeom>
+                  </pic:spPr>
+                </pic:pic>
+              </a:graphicData>
+            </a:graphic>
+          </wp:inline>
+        </w:drawing>
+      </w:r>
+    </w:p>
+    <w:p>
+      <w:r>
+        <w:tab/>
+        <w:t>Contudo, o acesso a um ensino de qualidade é muito limitado para aqueles que, assim como eu, nasceram em periferia. Além da influência circunstancial da periferia que não incentiva a busca por conhecimento que ajuda no crescimento de uma pessoa em todos os sentidos, o ensino oferecido pelo estado é precário e de má qualidade</w:t>
+      </w:r>
+      <w:r>
+        <w:t xml:space="preserve">, sem considerar a falta de estrutura oferecida pelo estado nas escolas públicas. Podemos ver o resultado dessa falta de estrutura geral nos próprios alunos no Brasil. É possível observar que </w:t>
+      </w:r>
+      <w:r>
+        <w:t>mais de 65% dos alunos do 5º ano não conseguem realizar tarefas simples como reconhecer formas geométricas ou localizar informações explícitas em textos</w:t>
+      </w:r>
+      <w:r>
+        <w:rPr>
+          <w:rFonts w:ascii="Arial" w:hAnsi="Arial" w:cs="Arial"/>
+        </w:rPr>
+        <w:t>​</w:t>
+      </w:r>
+      <w:r>
+        <w:t xml:space="preserve">. No 9º ano, o </w:t>
+      </w:r>
+      <w:r>
+        <w:lastRenderedPageBreak/>
+        <w:t>desempenho em matemática é alarmante, com quase 90% dos alunos incapazes de converter unidades de medida simples</w:t>
+      </w:r>
+      <w:r>
+        <w:t>².</w:t>
+      </w:r>
+    </w:p>
+    <w:p>
+      <w:r>
+        <w:tab/>
+        <w:t>Além do mais, a condição circunstancial da periferia, não incentiva a busca por conhecimento por meios autodidatas, ou seja, buscar crescer intelectualmente sem depender de um maio estatal. Segundo uma pesquisa sobre “</w:t>
+      </w:r>
+      <w:r>
+        <w:t>"Retratos da Leitura no Brasil" de 2024, apenas 27% da população brasileira leu um livro inteiro nos três meses anteriores à pesquisa, e a média anual de livros lidos caiu para 3,96, o valor mais baixo da série histórica</w:t>
+      </w:r>
+      <w:r>
+        <w:t>³</w:t>
+      </w:r>
+      <w:r>
+        <w:t>.</w:t>
+      </w:r>
+    </w:p>
+    <w:p>
+      <w:r>
+        <w:tab/>
+        <w:t xml:space="preserve">Foi diante desse cenário que, aos 15 anos de idade, por meio da recomendação de uma roda de amigos na igreja, eu recebi a indicação para ler o livro de provérbios, um livro que aborda temas como: honestidade, disciplina, dedicação, justiça, responsabilidades e a busca pelo conhecimento e sabedoria. Foi nesse momento em que entendi que prosperidade não está exclusivamente ligado ao crescimento financeiro e </w:t>
+      </w:r>
+      <w:r>
+        <w:t>ascensão</w:t>
+      </w:r>
+      <w:r>
+        <w:t xml:space="preserve"> social</w:t>
+      </w:r>
+      <w:r>
+        <w:t>,</w:t>
+      </w:r>
+      <w:r>
+        <w:t xml:space="preserve"> e que o crescimento que eu estava buscando precisava ser </w:t>
+      </w:r>
+      <w:r>
+        <w:t xml:space="preserve">primeiro um crescimento e desenvolvimento interno (ou seja: deveria aprender a amar adquirir conhecimento) </w:t>
+      </w:r>
+      <w:r>
+        <w:t>O psicanalista Lucas Scudeler disse uma vez “Prosperar não é ser uma pessoa muito rica, mas ter uma condição melhor hoje do que a que você tinha ontem”</w:t>
+      </w:r>
+      <w:r>
+        <w:t>. Esse entendimento que tive veio da leitura dos seguintes versículos: “</w:t>
+      </w:r>
+      <w:r>
+        <w:t>se procurar a sabedoria como quem procura a prata e buscá</w:t>
+      </w:r>
+      <w:r>
+        <w:rPr>
+          <w:rFonts w:ascii="Cambria Math" w:hAnsi="Cambria Math" w:cs="Cambria Math"/>
+        </w:rPr>
+        <w:t>‑</w:t>
+      </w:r>
+      <w:r>
+        <w:t>la como quem busca um tesouro escondido, ent</w:t>
+      </w:r>
+      <w:r>
+        <w:rPr>
+          <w:rFonts w:ascii="Aptos" w:hAnsi="Aptos" w:cs="Aptos"/>
+        </w:rPr>
+        <w:t>ã</w:t>
+      </w:r>
+      <w:r>
+        <w:t>o voc</w:t>
+      </w:r>
+      <w:r>
+        <w:rPr>
+          <w:rFonts w:ascii="Aptos" w:hAnsi="Aptos" w:cs="Aptos"/>
+        </w:rPr>
+        <w:t>ê</w:t>
+      </w:r>
+      <w:r>
+        <w:t xml:space="preserve"> entender</w:t>
+      </w:r>
+      <w:r>
+        <w:rPr>
+          <w:rFonts w:ascii="Aptos" w:hAnsi="Aptos" w:cs="Aptos"/>
+        </w:rPr>
+        <w:t>á</w:t>
+      </w:r>
+      <w:r>
+        <w:t xml:space="preserve"> o temor do SENHOR e achar</w:t>
+      </w:r>
+      <w:r>
+        <w:rPr>
+          <w:rFonts w:ascii="Aptos" w:hAnsi="Aptos" w:cs="Aptos"/>
+        </w:rPr>
+        <w:t>á</w:t>
+      </w:r>
+      <w:r>
+        <w:t xml:space="preserve"> o conhecimento de Deus. Porque o SENHOR </w:t>
+      </w:r>
+      <w:r>
+        <w:rPr>
+          <w:rFonts w:ascii="Aptos" w:hAnsi="Aptos" w:cs="Aptos"/>
+        </w:rPr>
+        <w:t>é</w:t>
+      </w:r>
+      <w:r>
+        <w:t xml:space="preserve"> quem d</w:t>
+      </w:r>
+      <w:r>
+        <w:rPr>
+          <w:rFonts w:ascii="Aptos" w:hAnsi="Aptos" w:cs="Aptos"/>
+        </w:rPr>
+        <w:t>á</w:t>
+      </w:r>
+      <w:r>
+        <w:t xml:space="preserve"> sabedoria; da sua boca procedem o conhecimento e o discernimento</w:t>
+      </w:r>
+      <w:r>
+        <w:t>.</w:t>
+      </w:r>
+      <w:r>
+        <w:t>” (Provérbios 2:4-6).</w:t>
+      </w:r>
+    </w:p>
+    <w:p>
+      <w:r>
+        <w:tab/>
+        <w:t>Provérbios foi o primeiro livro da bíblia que li por inteiro até então e a partir dele passei a ter um desejo incansável de entender como as coisas funcionam e por adquirir conhecimento. Com a leitura bíblica que começou com esse livro, adquiri o habito e a disciplina de ter prazer na leitura, tendo lido desde então, cerca de 85 livros.</w:t>
+      </w:r>
+    </w:p>
+    <w:p>
+      <w:r>
+        <w:tab/>
+        <w:t>A partir do livro de provérbios passei a observar na minha própria vida os conselhos que recebi e percebi uma enorme mudança na minha vida. Ainda naquele ano tive o meu primeiro emprego.</w:t>
+      </w:r>
+      <w:r>
+        <w:t xml:space="preserve"> Passei a desenvolver hábitos que pudessem mudar a minha vida como a leitura, estudos sobre política e economia, passei a cuidar melhor da minha saúde e parei de olhar para as minhas próprias circunstâncias como uma desculpa ou como uma razão para permanecer na mesma situação. Esse desenvolvimento foi visto até pelos meus colegas de escola e pela minha família. Posso afirmar que a minha vida é completamente diferente do que era antes por conta dos aprendizados que obtive a partir daquela leitura.</w:t>
+      </w:r>
+    </w:p>
+    <w:p>
+      <w:r>
+        <w:lastRenderedPageBreak/>
+        <w:tab/>
+        <w:t xml:space="preserve">Contudo, o efeito transformador que a leitura bíblica produz não é observada apenas na minha vida, não é um caso isolado. </w:t>
+      </w:r>
+      <w:r>
+        <w:t xml:space="preserve">Segundo uma pesquisa realizada pela Center For Bible </w:t>
+      </w:r>
+      <w:proofErr w:type="spellStart"/>
+      <w:r>
+        <w:t>Engagement</w:t>
+      </w:r>
+      <w:proofErr w:type="spellEnd"/>
+      <w:r>
+        <w:t xml:space="preserve"> (Centro de Engajamento Bíblico</w:t>
+      </w:r>
+      <w:r>
+        <w:t>)</w:t>
+      </w:r>
+      <w:r>
+        <w:t xml:space="preserve"> </w:t>
+      </w:r>
+      <w:r>
+        <w:t>⁴</w:t>
+      </w:r>
+      <w:r>
+        <w:t>, pessoas que mantinham uma leitura bíblica semanal de 4 dias, obtinham resultados transformadores em seus comportamentos:</w:t>
+      </w:r>
+    </w:p>
+    <w:p>
+      <w:pPr>
+        <w:pStyle w:val="PargrafodaLista"/>
+        <w:numPr>
+          <w:ilvl w:val="0"/>
+          <w:numId w:val="4"/>
+        </w:numPr>
+      </w:pPr>
+      <w:r>
+        <w:t>O sentimento de solidão cai 30%</w:t>
+      </w:r>
+      <w:r>
+        <w:t>.</w:t>
+      </w:r>
+    </w:p>
+    <w:p>
+      <w:pPr>
+        <w:pStyle w:val="PargrafodaLista"/>
+        <w:numPr>
+          <w:ilvl w:val="0"/>
+          <w:numId w:val="4"/>
+        </w:numPr>
+      </w:pPr>
+      <w:r>
+        <w:t>Problemas com raiva caem 32%</w:t>
+      </w:r>
+      <w:r>
+        <w:t>.</w:t>
+      </w:r>
+    </w:p>
+    <w:p>
+      <w:pPr>
+        <w:pStyle w:val="PargrafodaLista"/>
+        <w:numPr>
+          <w:ilvl w:val="0"/>
+          <w:numId w:val="4"/>
+        </w:numPr>
+      </w:pPr>
+      <w:r>
+        <w:t>Problemas com relacionamentos no geral caem 40%</w:t>
+      </w:r>
+      <w:r>
+        <w:t>.</w:t>
+      </w:r>
+    </w:p>
+    <w:p>
+      <w:pPr>
+        <w:pStyle w:val="PargrafodaLista"/>
+        <w:numPr>
+          <w:ilvl w:val="0"/>
+          <w:numId w:val="4"/>
+        </w:numPr>
+      </w:pPr>
+      <w:r>
+        <w:t>Alcoolismo cai 57%</w:t>
+      </w:r>
+      <w:r>
+        <w:t>.</w:t>
+      </w:r>
+    </w:p>
+    <w:p>
+      <w:pPr>
+        <w:pStyle w:val="PargrafodaLista"/>
+        <w:numPr>
+          <w:ilvl w:val="0"/>
+          <w:numId w:val="4"/>
+        </w:numPr>
+      </w:pPr>
+      <w:r>
+        <w:t>Contato com pornografia cai 61%</w:t>
+      </w:r>
+      <w:r>
+        <w:t>.</w:t>
+      </w:r>
+    </w:p>
+    <w:p>
+      <w:pPr>
+        <w:ind w:firstLine="360"/>
+      </w:pPr>
+      <w:r>
+        <w:t>Além de é claro, promover o habito da leitura, a bíblia também aborda coisas como cultura histórica e conhecimentos gerais</w:t>
+      </w:r>
+      <w:r>
+        <w:t xml:space="preserve"> que auxiliam no desenvolvimento das capacidades cognitivas</w:t>
+      </w:r>
+      <w:r>
+        <w:t>.</w:t>
+      </w:r>
+    </w:p>
+    <w:p>
+      <w:pPr>
+        <w:ind w:firstLine="360"/>
+      </w:pPr>
+      <w:r>
+        <w:t>Pessoas que tem o habito da leitura tem muitos benefícios</w:t>
+      </w:r>
+      <w:r>
+        <w:t>, entre eles:</w:t>
+      </w:r>
+    </w:p>
+    <w:p>
+      <w:pPr>
+        <w:pStyle w:val="PargrafodaLista"/>
+        <w:numPr>
+          <w:ilvl w:val="0"/>
+          <w:numId w:val="5"/>
+        </w:numPr>
+      </w:pPr>
+      <w:r>
+        <w:t>Prevenção de doenças cognitivas.</w:t>
+      </w:r>
+    </w:p>
+    <w:p>
+      <w:pPr>
+        <w:pStyle w:val="PargrafodaLista"/>
+        <w:numPr>
+          <w:ilvl w:val="0"/>
+          <w:numId w:val="5"/>
+        </w:numPr>
+      </w:pPr>
+      <w:r>
+        <w:t>Redução de estresse.</w:t>
+      </w:r>
+    </w:p>
+    <w:p>
+      <w:pPr>
+        <w:pStyle w:val="PargrafodaLista"/>
+        <w:numPr>
+          <w:ilvl w:val="0"/>
+          <w:numId w:val="5"/>
+        </w:numPr>
+      </w:pPr>
+      <w:r>
+        <w:t>Melhora do funcionamento cognitivo.</w:t>
+      </w:r>
+    </w:p>
+    <w:p>
+      <w:pPr>
+        <w:pStyle w:val="PargrafodaLista"/>
+        <w:numPr>
+          <w:ilvl w:val="0"/>
+          <w:numId w:val="5"/>
+        </w:numPr>
+      </w:pPr>
+      <w:r>
+        <w:t>Melhora de comunicação e linguagem.</w:t>
+      </w:r>
+    </w:p>
+    <w:p>
+      <w:pPr>
+        <w:pStyle w:val="PargrafodaLista"/>
+        <w:numPr>
+          <w:ilvl w:val="0"/>
+          <w:numId w:val="5"/>
+        </w:numPr>
+      </w:pPr>
+      <w:r>
+        <w:t>Entre outros</w:t>
+      </w:r>
+      <w:r>
+        <w:t xml:space="preserve"> </w:t>
+      </w:r>
+      <w:r>
+        <w:t>⁵</w:t>
+      </w:r>
+      <w:r>
+        <w:t>.</w:t>
+      </w:r>
+    </w:p>
+    <w:p/>
+    <w:p/>
+    <w:p/>
+    <w:p/>
+    <w:p/>
+    <w:p/>
+    <w:p>
+      <w:r>
+        <w:br w:type="page"/>
+      </w:r>
+    </w:p>
+    <w:p>
+      <w:pPr>
+        <w:jc w:val="center"/>
+        <w:rPr>
+          <w:b/>
+          <w:bCs/>
+        </w:rPr>
+      </w:pPr>
+      <w:r>
+        <w:rPr>
+          <w:b/>
+          <w:bCs/>
+        </w:rPr>
+        <w:lastRenderedPageBreak/>
+        <w:t>Referências:</w:t>
+      </w:r>
+    </w:p>
+    <w:p>
+      <w:r>
+        <w:t xml:space="preserve">1: </w:t>
+      </w:r>
+      <w:hyperlink r:id="rId11" w:history="1">
+        <w:r>
+          <w:rPr>
+            <w:rStyle w:val="Hyperlink"/>
+          </w:rPr>
+          <w:t>https://imdsbrasil.org/publicacao/oportunidades-educacionais-e-mobilidade-social-no-brasil/</w:t>
+        </w:r>
+      </w:hyperlink>
+      <w:r>
+        <w:t xml:space="preserve"> </w:t>
+      </w:r>
+    </w:p>
+    <w:p>
+      <w:r>
+        <w:t xml:space="preserve">2: </w:t>
+      </w:r>
+      <w:hyperlink r:id="rId12" w:history="1">
+        <w:r>
+          <w:rPr>
+            <w:rStyle w:val="Hyperlink"/>
+          </w:rPr>
+          <w:t>https://epoca.oglobo.globo.com/ideias/noticia/2015/01/bo-ensino-publico-no-brasilb-ruim-desigual-e-estagnado.html</w:t>
+        </w:r>
+      </w:hyperlink>
+      <w:r>
+        <w:t xml:space="preserve"> </w:t>
+      </w:r>
+    </w:p>
+    <w:p>
+      <w:r>
+        <w:t xml:space="preserve">3: </w:t>
+      </w:r>
+      <w:hyperlink r:id="rId13" w:history="1">
+        <w:r>
+          <w:rPr>
+            <w:rStyle w:val="Hyperlink"/>
+          </w:rPr>
+          <w:t>https://pesquisa.prolivro.org.br/press-kit-retratos-da-leitura-no-brasil</w:t>
+        </w:r>
+      </w:hyperlink>
+      <w:r>
+        <w:t xml:space="preserve"> </w:t>
+      </w:r>
+    </w:p>
+    <w:p>
+      <w:r>
+        <w:t xml:space="preserve">4: </w:t>
+      </w:r>
+      <w:hyperlink r:id="rId14" w:history="1">
+        <w:r>
+          <w:rPr>
+            <w:rStyle w:val="Hyperlink"/>
+          </w:rPr>
+          <w:t>https://bttbfiles.com/web/docs/cbe/Bible_Engagement_and_Social_Behavior.pdf</w:t>
+        </w:r>
+      </w:hyperlink>
+      <w:r>
+        <w:t xml:space="preserve"> </w:t>
+      </w:r>
+    </w:p>
+    <w:p>
+      <w:r>
+        <w:t xml:space="preserve">5: </w:t>
+      </w:r>
+      <w:hyperlink r:id="rId15" w:history="1">
+        <w:r>
+          <w:rPr>
+            <w:rStyle w:val="Hyperlink"/>
+          </w:rPr>
+          <w:t>https://institutodelongevidade.org/longevidade-e-comportamento/estudos-apontam-os-beneficios-da-leitura-para-o-cerebro</w:t>
+        </w:r>
+      </w:hyperlink>
+      <w:r>
+        <w:t xml:space="preserve"> </w:t>
+      </w:r>
+    </w:p>
+    <w:p>
+      <w:r>
+        <w:t xml:space="preserve">6: </w:t>
+      </w:r>
+    </w:p>
+    <w:p/>
     <w:p/>
     <w:sectPr>
-      <w:headerReference w:type="default" r:id="rId10"/>
+      <w:headerReference w:type="default" r:id="rId16"/>
       <w:pgSz w:w="11906" w:h="16838"/>
       <w:pgMar w:top="1417" w:right="1701" w:bottom="1417" w:left="1701" w:header="708" w:footer="708" w:gutter="0"/>
       <w:cols w:space="708"/>
@@ -484,6 +1086,95 @@
 <file path=word/numbering.xml><?xml version="1.0" encoding="utf-8"?>
 <w:numbering xmlns:wpc="http://schemas.microsoft.com/office/word/2010/wordprocessingCanvas" xmlns:cx="http://schemas.microsoft.com/office/drawing/2014/chartex" xmlns:cx1="http://schemas.microsoft.com/office/drawing/2015/9/8/chartex" xmlns:cx2="http://schemas.microsoft.com/office/drawing/2015/10/21/chartex" xmlns:cx3="http://schemas.microsoft.com/office/drawing/2016/5/9/chartex" xmlns:cx4="http://schemas.microsoft.com/office/drawing/2016/5/10/chartex" xmlns:cx5="http://schemas.microsoft.com/office/drawing/2016/5/11/chartex" xmlns:cx6="http://schemas.microsoft.com/office/drawing/2016/5/12/chartex" xmlns:cx7="http://schemas.microsoft.com/office/drawing/2016/5/13/chartex" xmlns:cx8="http://schemas.microsoft.com/office/drawing/2016/5/14/chartex" xmlns:mc="http://schemas.openxmlformats.org/markup-compatibility/2006" xmlns:aink="http://schemas.microsoft.com/office/drawing/2016/ink" xmlns:am3d="http://schemas.microsoft.com/office/drawing/2017/model3d" xmlns:o="urn:schemas-microsoft-com:office:office" xmlns:oel="http://schemas.microsoft.com/office/2019/extlst" xmlns:r="http://schemas.openxmlformats.org/officeDocument/2006/relationships" xmlns:m="http://schemas.openxmlformats.org/officeDocument/2006/math" xmlns:v="urn:schemas-microsoft-com:vml" xmlns:wp14="http://schemas.microsoft.com/office/word/2010/wordprocessingDrawing" xmlns:wp="http://schemas.openxmlformats.org/drawingml/2006/wordprocessingDrawing" xmlns:w10="urn:schemas-microsoft-com:office:word" xmlns:w="http://schemas.openxmlformats.org/wordprocessingml/2006/main" xmlns:w14="http://schemas.microsoft.com/office/word/2010/wordml" xmlns:w15="http://schemas.microsoft.com/office/word/2012/wordml" xmlns:w16cex="http://schemas.microsoft.com/office/word/2018/wordml/cex" xmlns:w16cid="http://schemas.microsoft.com/office/word/2016/wordml/cid" xmlns:w16="http://schemas.microsoft.com/office/word/2018/wordml" xmlns:w16du="http://schemas.microsoft.com/office/word/2023/wordml/word16du" xmlns:w16sdtdh="http://schemas.microsoft.com/office/word/2020/wordml/sdtdatahash" xmlns:w16se="http://schemas.microsoft.com/office/word/2015/wordml/symex" xmlns:wpg="http://schemas.microsoft.com/office/word/2010/wordprocessingGroup" xmlns:wpi="http://schemas.microsoft.com/office/word/2010/wordprocessingInk" xmlns:wne="http://schemas.microsoft.com/office/word/2006/wordml" xmlns:wps="http://schemas.microsoft.com/office/word/2010/wordprocessingShape" mc:Ignorable="w14 w15 w16se w16cid w16 w16cex w16sdtdh w16du wp14">
   <w:abstractNum w:abstractNumId="0" w15:restartNumberingAfterBreak="0">
+    <w:nsid w:val="243F44AB"/>
+    <w:multiLevelType w:val="hybridMultilevel"/>
+    <w:tmpl w:val="F61E94EE"/>
+    <w:lvl w:ilvl="0" w:tplc="0416000F">
+      <w:start w:val="1"/>
+      <w:numFmt w:val="decimal"/>
+      <w:lvlText w:val="%1."/>
+      <w:lvlJc w:val="left"/>
+      <w:pPr>
+        <w:ind w:left="720" w:hanging="360"/>
+      </w:pPr>
+      <w:rPr>
+        <w:rFonts w:hint="default"/>
+      </w:rPr>
+    </w:lvl>
+    <w:lvl w:ilvl="1" w:tplc="04160019" w:tentative="1">
+      <w:start w:val="1"/>
+      <w:numFmt w:val="lowerLetter"/>
+      <w:lvlText w:val="%2."/>
+      <w:lvlJc w:val="left"/>
+      <w:pPr>
+        <w:ind w:left="1440" w:hanging="360"/>
+      </w:pPr>
+    </w:lvl>
+    <w:lvl w:ilvl="2" w:tplc="0416001B" w:tentative="1">
+      <w:start w:val="1"/>
+      <w:numFmt w:val="lowerRoman"/>
+      <w:lvlText w:val="%3."/>
+      <w:lvlJc w:val="right"/>
+      <w:pPr>
+        <w:ind w:left="2160" w:hanging="180"/>
+      </w:pPr>
+    </w:lvl>
+    <w:lvl w:ilvl="3" w:tplc="0416000F" w:tentative="1">
+      <w:start w:val="1"/>
+      <w:numFmt w:val="decimal"/>
+      <w:lvlText w:val="%4."/>
+      <w:lvlJc w:val="left"/>
+      <w:pPr>
+        <w:ind w:left="2880" w:hanging="360"/>
+      </w:pPr>
+    </w:lvl>
+    <w:lvl w:ilvl="4" w:tplc="04160019" w:tentative="1">
+      <w:start w:val="1"/>
+      <w:numFmt w:val="lowerLetter"/>
+      <w:lvlText w:val="%5."/>
+      <w:lvlJc w:val="left"/>
+      <w:pPr>
+        <w:ind w:left="3600" w:hanging="360"/>
+      </w:pPr>
+    </w:lvl>
+    <w:lvl w:ilvl="5" w:tplc="0416001B" w:tentative="1">
+      <w:start w:val="1"/>
+      <w:numFmt w:val="lowerRoman"/>
+      <w:lvlText w:val="%6."/>
+      <w:lvlJc w:val="right"/>
+      <w:pPr>
+        <w:ind w:left="4320" w:hanging="180"/>
+      </w:pPr>
+    </w:lvl>
+    <w:lvl w:ilvl="6" w:tplc="0416000F" w:tentative="1">
+      <w:start w:val="1"/>
+      <w:numFmt w:val="decimal"/>
+      <w:lvlText w:val="%7."/>
+      <w:lvlJc w:val="left"/>
+      <w:pPr>
+        <w:ind w:left="5040" w:hanging="360"/>
+      </w:pPr>
+    </w:lvl>
+    <w:lvl w:ilvl="7" w:tplc="04160019" w:tentative="1">
+      <w:start w:val="1"/>
+      <w:numFmt w:val="lowerLetter"/>
+      <w:lvlText w:val="%8."/>
+      <w:lvlJc w:val="left"/>
+      <w:pPr>
+        <w:ind w:left="5760" w:hanging="360"/>
+      </w:pPr>
+    </w:lvl>
+    <w:lvl w:ilvl="8" w:tplc="0416001B" w:tentative="1">
+      <w:start w:val="1"/>
+      <w:numFmt w:val="lowerRoman"/>
+      <w:lvlText w:val="%9."/>
+      <w:lvlJc w:val="right"/>
+      <w:pPr>
+        <w:ind w:left="6480" w:hanging="180"/>
+      </w:pPr>
+    </w:lvl>
+  </w:abstractNum>
+  <w:abstractNum w:abstractNumId="1" w15:restartNumberingAfterBreak="0">
     <w:nsid w:val="2E8C77FE"/>
     <w:multiLevelType w:val="hybridMultilevel"/>
     <w:tmpl w:val="B1B862AE"/>
@@ -572,7 +1263,233 @@
       </w:pPr>
     </w:lvl>
   </w:abstractNum>
-  <w:abstractNum w:abstractNumId="1" w15:restartNumberingAfterBreak="0">
+  <w:abstractNum w:abstractNumId="2" w15:restartNumberingAfterBreak="0">
+    <w:nsid w:val="3C1D6F40"/>
+    <w:multiLevelType w:val="hybridMultilevel"/>
+    <w:tmpl w:val="83049B0A"/>
+    <w:lvl w:ilvl="0" w:tplc="04160001">
+      <w:start w:val="1"/>
+      <w:numFmt w:val="bullet"/>
+      <w:lvlText w:val=""/>
+      <w:lvlJc w:val="left"/>
+      <w:pPr>
+        <w:ind w:left="720" w:hanging="360"/>
+      </w:pPr>
+      <w:rPr>
+        <w:rFonts w:ascii="Symbol" w:hAnsi="Symbol" w:hint="default"/>
+      </w:rPr>
+    </w:lvl>
+    <w:lvl w:ilvl="1" w:tplc="04160003" w:tentative="1">
+      <w:start w:val="1"/>
+      <w:numFmt w:val="bullet"/>
+      <w:lvlText w:val="o"/>
+      <w:lvlJc w:val="left"/>
+      <w:pPr>
+        <w:ind w:left="1440" w:hanging="360"/>
+      </w:pPr>
+      <w:rPr>
+        <w:rFonts w:ascii="Courier New" w:hAnsi="Courier New" w:cs="Courier New" w:hint="default"/>
+      </w:rPr>
+    </w:lvl>
+    <w:lvl w:ilvl="2" w:tplc="04160005" w:tentative="1">
+      <w:start w:val="1"/>
+      <w:numFmt w:val="bullet"/>
+      <w:lvlText w:val=""/>
+      <w:lvlJc w:val="left"/>
+      <w:pPr>
+        <w:ind w:left="2160" w:hanging="360"/>
+      </w:pPr>
+      <w:rPr>
+        <w:rFonts w:ascii="Wingdings" w:hAnsi="Wingdings" w:hint="default"/>
+      </w:rPr>
+    </w:lvl>
+    <w:lvl w:ilvl="3" w:tplc="04160001" w:tentative="1">
+      <w:start w:val="1"/>
+      <w:numFmt w:val="bullet"/>
+      <w:lvlText w:val=""/>
+      <w:lvlJc w:val="left"/>
+      <w:pPr>
+        <w:ind w:left="2880" w:hanging="360"/>
+      </w:pPr>
+      <w:rPr>
+        <w:rFonts w:ascii="Symbol" w:hAnsi="Symbol" w:hint="default"/>
+      </w:rPr>
+    </w:lvl>
+    <w:lvl w:ilvl="4" w:tplc="04160003" w:tentative="1">
+      <w:start w:val="1"/>
+      <w:numFmt w:val="bullet"/>
+      <w:lvlText w:val="o"/>
+      <w:lvlJc w:val="left"/>
+      <w:pPr>
+        <w:ind w:left="3600" w:hanging="360"/>
+      </w:pPr>
+      <w:rPr>
+        <w:rFonts w:ascii="Courier New" w:hAnsi="Courier New" w:cs="Courier New" w:hint="default"/>
+      </w:rPr>
+    </w:lvl>
+    <w:lvl w:ilvl="5" w:tplc="04160005" w:tentative="1">
+      <w:start w:val="1"/>
+      <w:numFmt w:val="bullet"/>
+      <w:lvlText w:val=""/>
+      <w:lvlJc w:val="left"/>
+      <w:pPr>
+        <w:ind w:left="4320" w:hanging="360"/>
+      </w:pPr>
+      <w:rPr>
+        <w:rFonts w:ascii="Wingdings" w:hAnsi="Wingdings" w:hint="default"/>
+      </w:rPr>
+    </w:lvl>
+    <w:lvl w:ilvl="6" w:tplc="04160001" w:tentative="1">
+      <w:start w:val="1"/>
+      <w:numFmt w:val="bullet"/>
+      <w:lvlText w:val=""/>
+      <w:lvlJc w:val="left"/>
+      <w:pPr>
+        <w:ind w:left="5040" w:hanging="360"/>
+      </w:pPr>
+      <w:rPr>
+        <w:rFonts w:ascii="Symbol" w:hAnsi="Symbol" w:hint="default"/>
+      </w:rPr>
+    </w:lvl>
+    <w:lvl w:ilvl="7" w:tplc="04160003" w:tentative="1">
+      <w:start w:val="1"/>
+      <w:numFmt w:val="bullet"/>
+      <w:lvlText w:val="o"/>
+      <w:lvlJc w:val="left"/>
+      <w:pPr>
+        <w:ind w:left="5760" w:hanging="360"/>
+      </w:pPr>
+      <w:rPr>
+        <w:rFonts w:ascii="Courier New" w:hAnsi="Courier New" w:cs="Courier New" w:hint="default"/>
+      </w:rPr>
+    </w:lvl>
+    <w:lvl w:ilvl="8" w:tplc="04160005" w:tentative="1">
+      <w:start w:val="1"/>
+      <w:numFmt w:val="bullet"/>
+      <w:lvlText w:val=""/>
+      <w:lvlJc w:val="left"/>
+      <w:pPr>
+        <w:ind w:left="6480" w:hanging="360"/>
+      </w:pPr>
+      <w:rPr>
+        <w:rFonts w:ascii="Wingdings" w:hAnsi="Wingdings" w:hint="default"/>
+      </w:rPr>
+    </w:lvl>
+  </w:abstractNum>
+  <w:abstractNum w:abstractNumId="3" w15:restartNumberingAfterBreak="0">
+    <w:nsid w:val="4BD626B4"/>
+    <w:multiLevelType w:val="hybridMultilevel"/>
+    <w:tmpl w:val="09BA90A8"/>
+    <w:lvl w:ilvl="0" w:tplc="04160001">
+      <w:start w:val="1"/>
+      <w:numFmt w:val="bullet"/>
+      <w:lvlText w:val=""/>
+      <w:lvlJc w:val="left"/>
+      <w:pPr>
+        <w:ind w:left="720" w:hanging="360"/>
+      </w:pPr>
+      <w:rPr>
+        <w:rFonts w:ascii="Symbol" w:hAnsi="Symbol" w:hint="default"/>
+      </w:rPr>
+    </w:lvl>
+    <w:lvl w:ilvl="1" w:tplc="04160003" w:tentative="1">
+      <w:start w:val="1"/>
+      <w:numFmt w:val="bullet"/>
+      <w:lvlText w:val="o"/>
+      <w:lvlJc w:val="left"/>
+      <w:pPr>
+        <w:ind w:left="1440" w:hanging="360"/>
+      </w:pPr>
+      <w:rPr>
+        <w:rFonts w:ascii="Courier New" w:hAnsi="Courier New" w:cs="Courier New" w:hint="default"/>
+      </w:rPr>
+    </w:lvl>
+    <w:lvl w:ilvl="2" w:tplc="04160005" w:tentative="1">
+      <w:start w:val="1"/>
+      <w:numFmt w:val="bullet"/>
+      <w:lvlText w:val=""/>
+      <w:lvlJc w:val="left"/>
+      <w:pPr>
+        <w:ind w:left="2160" w:hanging="360"/>
+      </w:pPr>
+      <w:rPr>
+        <w:rFonts w:ascii="Wingdings" w:hAnsi="Wingdings" w:hint="default"/>
+      </w:rPr>
+    </w:lvl>
+    <w:lvl w:ilvl="3" w:tplc="04160001" w:tentative="1">
+      <w:start w:val="1"/>
+      <w:numFmt w:val="bullet"/>
+      <w:lvlText w:val=""/>
+      <w:lvlJc w:val="left"/>
+      <w:pPr>
+        <w:ind w:left="2880" w:hanging="360"/>
+      </w:pPr>
+      <w:rPr>
+        <w:rFonts w:ascii="Symbol" w:hAnsi="Symbol" w:hint="default"/>
+      </w:rPr>
+    </w:lvl>
+    <w:lvl w:ilvl="4" w:tplc="04160003" w:tentative="1">
+      <w:start w:val="1"/>
+      <w:numFmt w:val="bullet"/>
+      <w:lvlText w:val="o"/>
+      <w:lvlJc w:val="left"/>
+      <w:pPr>
+        <w:ind w:left="3600" w:hanging="360"/>
+      </w:pPr>
+      <w:rPr>
+        <w:rFonts w:ascii="Courier New" w:hAnsi="Courier New" w:cs="Courier New" w:hint="default"/>
+      </w:rPr>
+    </w:lvl>
+    <w:lvl w:ilvl="5" w:tplc="04160005" w:tentative="1">
+      <w:start w:val="1"/>
+      <w:numFmt w:val="bullet"/>
+      <w:lvlText w:val=""/>
+      <w:lvlJc w:val="left"/>
+      <w:pPr>
+        <w:ind w:left="4320" w:hanging="360"/>
+      </w:pPr>
+      <w:rPr>
+        <w:rFonts w:ascii="Wingdings" w:hAnsi="Wingdings" w:hint="default"/>
+      </w:rPr>
+    </w:lvl>
+    <w:lvl w:ilvl="6" w:tplc="04160001" w:tentative="1">
+      <w:start w:val="1"/>
+      <w:numFmt w:val="bullet"/>
+      <w:lvlText w:val=""/>
+      <w:lvlJc w:val="left"/>
+      <w:pPr>
+        <w:ind w:left="5040" w:hanging="360"/>
+      </w:pPr>
+      <w:rPr>
+        <w:rFonts w:ascii="Symbol" w:hAnsi="Symbol" w:hint="default"/>
+      </w:rPr>
+    </w:lvl>
+    <w:lvl w:ilvl="7" w:tplc="04160003" w:tentative="1">
+      <w:start w:val="1"/>
+      <w:numFmt w:val="bullet"/>
+      <w:lvlText w:val="o"/>
+      <w:lvlJc w:val="left"/>
+      <w:pPr>
+        <w:ind w:left="5760" w:hanging="360"/>
+      </w:pPr>
+      <w:rPr>
+        <w:rFonts w:ascii="Courier New" w:hAnsi="Courier New" w:cs="Courier New" w:hint="default"/>
+      </w:rPr>
+    </w:lvl>
+    <w:lvl w:ilvl="8" w:tplc="04160005" w:tentative="1">
+      <w:start w:val="1"/>
+      <w:numFmt w:val="bullet"/>
+      <w:lvlText w:val=""/>
+      <w:lvlJc w:val="left"/>
+      <w:pPr>
+        <w:ind w:left="6480" w:hanging="360"/>
+      </w:pPr>
+      <w:rPr>
+        <w:rFonts w:ascii="Wingdings" w:hAnsi="Wingdings" w:hint="default"/>
+      </w:rPr>
+    </w:lvl>
+  </w:abstractNum>
+  <w:abstractNum w:abstractNumId="4" w15:restartNumberingAfterBreak="0">
     <w:nsid w:val="595C7288"/>
     <w:multiLevelType w:val="hybridMultilevel"/>
     <w:tmpl w:val="1B562A54"/>
@@ -695,10 +1612,19 @@
     </w:lvl>
   </w:abstractNum>
   <w:num w:numId="1" w16cid:durableId="977299057">
+    <w:abstractNumId w:val="1"/>
+  </w:num>
+  <w:num w:numId="2" w16cid:durableId="1807700490">
+    <w:abstractNumId w:val="4"/>
+  </w:num>
+  <w:num w:numId="3" w16cid:durableId="1366902154">
     <w:abstractNumId w:val="0"/>
   </w:num>
-  <w:num w:numId="2" w16cid:durableId="1807700490">
-    <w:abstractNumId w:val="1"/>
+  <w:num w:numId="4" w16cid:durableId="1735079990">
+    <w:abstractNumId w:val="2"/>
+  </w:num>
+  <w:num w:numId="5" w16cid:durableId="1651397328">
+    <w:abstractNumId w:val="3"/>
   </w:num>
 </w:numbering>
 </file>
@@ -1307,7 +2233,6 @@
   <w:style w:type="character" w:default="1" w:styleId="Fontepargpadro">
     <w:name w:val="Default Paragraph Font"/>
     <w:uiPriority w:val="1"/>
-    <w:semiHidden/>
     <w:unhideWhenUsed/>
   </w:style>
   <w:style w:type="table" w:default="1" w:styleId="Tabelanormal">
@@ -1683,6 +2608,29 @@
       <w:szCs w:val="32"/>
       <w:lang w:eastAsia="pt-BR"/>
       <w14:ligatures w14:val="none"/>
+    </w:rPr>
+  </w:style>
+  <w:style w:type="character" w:styleId="Hyperlink">
+    <w:name w:val="Hyperlink"/>
+    <w:basedOn w:val="Fontepargpadro"/>
+    <w:uiPriority w:val="99"/>
+    <w:unhideWhenUsed/>
+    <w:rsid w:val="00FB0429"/>
+    <w:rPr>
+      <w:color w:val="467886" w:themeColor="hyperlink"/>
+      <w:u w:val="single"/>
+    </w:rPr>
+  </w:style>
+  <w:style w:type="character" w:styleId="MenoPendente">
+    <w:name w:val="Unresolved Mention"/>
+    <w:basedOn w:val="Fontepargpadro"/>
+    <w:uiPriority w:val="99"/>
+    <w:semiHidden/>
+    <w:unhideWhenUsed/>
+    <w:rsid w:val="00FB0429"/>
+    <w:rPr>
+      <w:color w:val="605E5C"/>
+      <w:shd w:val="clear" w:color="auto" w:fill="E1DFDD"/>
     </w:rPr>
   </w:style>
 </w:styles>

</xml_diff>